<commit_message>
fix: update CV content for clarity and improve English and Spanish descriptions
</commit_message>
<xml_diff>
--- a/public/cv/CV_-_Federico_Holc_-_Desarrollador_Web.docx
+++ b/public/cv/CV_-_Federico_Holc_-_Desarrollador_Web.docx
@@ -237,7 +237,7 @@
         <w:rPr>
           <w:rtl w:val="0"/>
         </w:rPr>
-        <w:t xml:space="preserve"> de técnico superior en desarrollo de software. Además, en el pasado fui sociólogo y profesor en escuelas medias y en la Universidad de Buenos Aires. En mi portfolio se pueden ver los proyectos en los que he trabajado (y su código), junto con una explicación de los problemas que tuve que superar y los aprendizajes que me dejó cada uno de ellos.</w:t>
+        <w:t xml:space="preserve"> de técnico superior en desarrollo de software. Además, en el pasado fui sociólogo y profesor, integré grupos y cátedras docentes en escuelas y en la Universidad de Buenos Aires, lo cual me entrenó en la escucha activa, la comunicación efectiva y el trabajo en equipo. He desarrollado software de manera autónoma y en equipos, utilizando metodologías ágiles como scrum. En mi portfolio se pueden ver los proyectos en los que he trabajado (y su código), junto con una explicación detallada de los problemas que tuve que superar y los aprendizajes que me dejó cada uno de ellos.</w:t>
       </w:r>
     </w:p>
     <w:p>
@@ -407,6 +407,7 @@
     </w:p>
     <w:p>
       <w:pPr>
+        <w:ind w:left="720" w:firstLine="0"/>
         <w:rPr/>
         <w:sectPr>
           <w:type w:val="continuous"/>
@@ -415,191 +416,6 @@
           <w:cols w:equalWidth="0" w:num="2">
             <w:col w:space="720" w:w="4181.54"/>
             <w:col w:space="0" w:w="4181.54"/>
-          </w:cols>
-        </w:sectPr>
-      </w:pPr>
-      <w:r>
-        <w:rPr>
-          <w:rtl w:val="0"/>
-        </w:rPr>
-      </w:r>
-    </w:p>
-    <w:p>
-      <w:pPr>
-        <w:rPr/>
-        <w:sectPr>
-          <w:type w:val="continuous"/>
-          <w:pgSz w:h="16838" w:w="11906" w:orient="portrait"/>
-          <w:pgMar w:bottom="1152" w:top="1152" w:left="1152" w:right="1152" w:header="720" w:footer="720"/>
-          <w:cols w:equalWidth="0" w:num="1">
-            <w:col w:space="0" w:w="9601.5"/>
-          </w:cols>
-        </w:sectPr>
-      </w:pPr>
-      <w:r>
-        <w:rPr>
-          <w:rtl w:val="0"/>
-        </w:rPr>
-        <w:t xml:space="preserve">Además, mi experiencia me ha permitido desarrollar las siguientes habilidades:</w:t>
-      </w:r>
-    </w:p>
-    <w:p>
-      <w:pPr>
-        <w:numPr>
-          <w:ilvl w:val="0"/>
-          <w:numId w:val="2"/>
-        </w:numPr>
-        <w:ind w:left="720" w:hanging="360"/>
-      </w:pPr>
-      <w:r>
-        <w:rPr>
-          <w:rtl w:val="0"/>
-        </w:rPr>
-        <w:t xml:space="preserve">Trabajo con metodologías ágiles (Scrum / Kanban)</w:t>
-      </w:r>
-    </w:p>
-    <w:p>
-      <w:pPr>
-        <w:keepNext w:val="0"/>
-        <w:keepLines w:val="0"/>
-        <w:pageBreakBefore w:val="0"/>
-        <w:widowControl w:val="1"/>
-        <w:numPr>
-          <w:ilvl w:val="0"/>
-          <w:numId w:val="2"/>
-        </w:numPr>
-        <w:pBdr>
-          <w:top w:space="0" w:sz="0" w:val="nil"/>
-          <w:left w:space="0" w:sz="0" w:val="nil"/>
-          <w:bottom w:space="0" w:sz="0" w:val="nil"/>
-          <w:right w:space="0" w:sz="0" w:val="nil"/>
-          <w:between w:space="0" w:sz="0" w:val="nil"/>
-        </w:pBdr>
-        <w:shd w:fill="auto" w:val="clear"/>
-        <w:spacing w:after="0" w:before="0" w:line="276" w:lineRule="auto"/>
-        <w:ind w:left="720" w:right="0" w:hanging="360"/>
-        <w:jc w:val="left"/>
-      </w:pPr>
-      <w:r>
-        <w:rPr>
-          <w:rtl w:val="0"/>
-        </w:rPr>
-        <w:t xml:space="preserve">Trabajo en equipo</w:t>
-      </w:r>
-    </w:p>
-    <w:p>
-      <w:pPr>
-        <w:numPr>
-          <w:ilvl w:val="0"/>
-          <w:numId w:val="2"/>
-        </w:numPr>
-        <w:ind w:left="720" w:hanging="360"/>
-      </w:pPr>
-      <w:r>
-        <w:rPr>
-          <w:rtl w:val="0"/>
-        </w:rPr>
-        <w:t xml:space="preserve">Comunicación efectiva</w:t>
-      </w:r>
-    </w:p>
-    <w:p>
-      <w:pPr>
-        <w:numPr>
-          <w:ilvl w:val="0"/>
-          <w:numId w:val="2"/>
-        </w:numPr>
-        <w:ind w:left="720" w:hanging="360"/>
-      </w:pPr>
-      <w:r>
-        <w:rPr>
-          <w:rtl w:val="0"/>
-        </w:rPr>
-        <w:t xml:space="preserve">Iniciativa / autonomía</w:t>
-      </w:r>
-    </w:p>
-    <w:p>
-      <w:pPr>
-        <w:numPr>
-          <w:ilvl w:val="0"/>
-          <w:numId w:val="2"/>
-        </w:numPr>
-        <w:ind w:left="720" w:hanging="360"/>
-        <w:rPr>
-          <w:u w:val="none"/>
-        </w:rPr>
-      </w:pPr>
-      <w:r>
-        <w:rPr>
-          <w:rtl w:val="0"/>
-        </w:rPr>
-        <w:t xml:space="preserve">Gestión del tiempo / responsabilidad</w:t>
-      </w:r>
-    </w:p>
-    <w:p>
-      <w:pPr>
-        <w:numPr>
-          <w:ilvl w:val="0"/>
-          <w:numId w:val="2"/>
-        </w:numPr>
-        <w:ind w:left="720" w:hanging="360"/>
-        <w:rPr>
-          <w:u w:val="none"/>
-        </w:rPr>
-      </w:pPr>
-      <w:r>
-        <w:rPr>
-          <w:rtl w:val="0"/>
-        </w:rPr>
-        <w:t xml:space="preserve">Resolución de problemas</w:t>
-      </w:r>
-    </w:p>
-    <w:p>
-      <w:pPr>
-        <w:numPr>
-          <w:ilvl w:val="0"/>
-          <w:numId w:val="2"/>
-        </w:numPr>
-        <w:ind w:left="720" w:hanging="360"/>
-        <w:rPr>
-          <w:u w:val="none"/>
-        </w:rPr>
-      </w:pPr>
-      <w:r>
-        <w:rPr>
-          <w:rtl w:val="0"/>
-        </w:rPr>
-        <w:t xml:space="preserve">Escucha activa / empatía</w:t>
-      </w:r>
-    </w:p>
-    <w:p>
-      <w:pPr>
-        <w:numPr>
-          <w:ilvl w:val="0"/>
-          <w:numId w:val="2"/>
-        </w:numPr>
-        <w:ind w:left="720" w:hanging="360"/>
-        <w:rPr>
-          <w:u w:val="none"/>
-        </w:rPr>
-      </w:pPr>
-      <w:r>
-        <w:rPr>
-          <w:rtl w:val="0"/>
-        </w:rPr>
-        <w:t xml:space="preserve">Atención al detalle</w:t>
-      </w:r>
-    </w:p>
-    <w:p>
-      <w:pPr>
-        <w:ind w:left="720" w:firstLine="0"/>
-        <w:rPr/>
-        <w:sectPr>
-          <w:type w:val="continuous"/>
-          <w:pgSz w:h="16838" w:w="11906" w:orient="portrait"/>
-          <w:pgMar w:bottom="1152" w:top="1152" w:left="1152" w:right="1152" w:header="720" w:footer="720"/>
-          <w:cols w:equalWidth="0" w:num="2">
-            <w:col w:space="720" w:w="4440.74"/>
-            <w:col w:space="0" w:w="4440.74"/>
           </w:cols>
         </w:sectPr>
       </w:pPr>
@@ -1267,6 +1083,37 @@
           <w:rtl w:val="0"/>
         </w:rPr>
         <w:t xml:space="preserve">Desarrollo e implementación de instrumentos para el relevamiento de problemáticas ambientales en los Centros de Salud y Acción Comunitaria de la CABA. Capacitación del personal para su utilización. Análisis de datos socio-ambientales con Epi Info, bases de datos y SPSS.</w:t>
+      </w:r>
+    </w:p>
+    <w:p>
+      <w:pPr>
+        <w:keepNext w:val="0"/>
+        <w:keepLines w:val="0"/>
+        <w:pageBreakBefore w:val="0"/>
+        <w:widowControl w:val="1"/>
+        <w:numPr>
+          <w:ilvl w:val="0"/>
+          <w:numId w:val="5"/>
+        </w:numPr>
+        <w:pBdr>
+          <w:top w:space="0" w:sz="0" w:val="nil"/>
+          <w:left w:space="0" w:sz="0" w:val="nil"/>
+          <w:bottom w:space="0" w:sz="0" w:val="nil"/>
+          <w:right w:space="0" w:sz="0" w:val="nil"/>
+          <w:between w:space="0" w:sz="0" w:val="nil"/>
+        </w:pBdr>
+        <w:shd w:fill="auto" w:val="clear"/>
+        <w:spacing w:after="0" w:before="0" w:line="276" w:lineRule="auto"/>
+        <w:ind w:left="540" w:right="0" w:hanging="360"/>
+        <w:jc w:val="left"/>
+        <w:rPr>
+          <w:u w:val="none"/>
+        </w:rPr>
+      </w:pPr>
+      <w:r>
+        <w:rPr>
+          <w:rtl w:val="0"/>
+        </w:rPr>
       </w:r>
     </w:p>
     <w:p>

</xml_diff>

<commit_message>
chore: update CV and resume files for 2025 and remove outdated versions
</commit_message>
<xml_diff>
--- a/public/cv/CV_-_Federico_Holc_-_Desarrollador_Web.docx
+++ b/public/cv/CV_-_Federico_Holc_-_Desarrollador_Web.docx
@@ -176,8 +176,8 @@
           <w:rFonts w:ascii="Montserrat" w:cs="Montserrat" w:eastAsia="Montserrat" w:hAnsi="Montserrat"/>
           <w:b w:val="1"/>
           <w:color w:val="c7c7c7"/>
-          <w:sz w:val="29"/>
-          <w:szCs w:val="29"/>
+          <w:sz w:val="25"/>
+          <w:szCs w:val="25"/>
         </w:rPr>
       </w:pPr>
       <w:r>
@@ -185,8 +185,8 @@
           <w:rFonts w:ascii="Montserrat" w:cs="Montserrat" w:eastAsia="Montserrat" w:hAnsi="Montserrat"/>
           <w:b w:val="1"/>
           <w:color w:val="c7c7c7"/>
-          <w:sz w:val="29"/>
-          <w:szCs w:val="29"/>
+          <w:sz w:val="25"/>
+          <w:szCs w:val="25"/>
           <w:rtl w:val="0"/>
         </w:rPr>
         <w:t xml:space="preserve">&lt;/&gt;</w:t>
@@ -217,7 +217,6 @@
     </w:p>
     <w:p>
       <w:pPr>
-        <w:spacing w:line="276" w:lineRule="auto"/>
         <w:jc w:val="both"/>
         <w:rPr/>
       </w:pPr>
@@ -225,19 +224,18 @@
         <w:rPr>
           <w:rtl w:val="0"/>
         </w:rPr>
-        <w:t xml:space="preserve">¡Hola! Soy Fede, desarrollador web full stack especializado en frontend, con conocimientos de backend e interés por los web standards y el software de código abierto. Me inicié como autodidacta y ahora estoy próximo a </w:t>
-      </w:r>
-      <w:r>
-        <w:rPr>
-          <w:rtl w:val="0"/>
-        </w:rPr>
-        <w:t xml:space="preserve">recibirme</w:t>
-      </w:r>
-      <w:r>
-        <w:rPr>
-          <w:rtl w:val="0"/>
-        </w:rPr>
-        <w:t xml:space="preserve"> de técnico superior en desarrollo de software. Además, en el pasado fui sociólogo y profesor, integré grupos y cátedras docentes en escuelas y en la Universidad de Buenos Aires, lo cual me entrenó en la escucha activa, la comunicación efectiva y el trabajo en equipo. He desarrollado software de manera autónoma y en equipos, utilizando metodologías ágiles como scrum. En mi portfolio se pueden ver los proyectos en los que he trabajado (y su código), junto con una explicación detallada de los problemas que tuve que superar y los aprendizajes que me dejó cada uno de ellos.</w:t>
+        <w:t xml:space="preserve">¡Hola! Me llamo Fede, soy técnico superior en desarrollo de software y programador web full stack. Mi especialidad es el frontend pero me interesa poder crear productos de principio a fin, por lo que no he dejado de formarme en otras áreas que van desde el diseño gráfico hasta el backend. Además, en el pasado fui sociólogo y profesor en escuelas y en la Universidad de Buenos Aires. He desarrollado software de manera autónoma y en equipos, utilizando metodologías ágiles. En mi portfolio se pueden ver los proyectos en los que he trabajado (y su código), junto con una explicación detallada de los problemas que tuve que superar y los aprendizajes que me dejó cada uno de ellos. Actualmente me encuentro trabajando como programador full stack para una agencia de marketing digital</w:t>
+      </w:r>
+      <w:r>
+        <w:rPr>
+          <w:rtl w:val="0"/>
+        </w:rPr>
+        <w:t xml:space="preserve">.</w:t>
+      </w:r>
+      <w:r>
+        <w:rPr>
+          <w:rtl w:val="0"/>
+        </w:rPr>
       </w:r>
     </w:p>
     <w:p>
@@ -286,7 +284,7 @@
       <w:pPr>
         <w:numPr>
           <w:ilvl w:val="0"/>
-          <w:numId w:val="2"/>
+          <w:numId w:val="3"/>
         </w:numPr>
         <w:ind w:left="450" w:hanging="360"/>
       </w:pPr>
@@ -301,7 +299,7 @@
       <w:pPr>
         <w:numPr>
           <w:ilvl w:val="0"/>
-          <w:numId w:val="2"/>
+          <w:numId w:val="3"/>
         </w:numPr>
         <w:ind w:left="450" w:hanging="360"/>
       </w:pPr>
@@ -309,14 +307,14 @@
         <w:rPr>
           <w:rtl w:val="0"/>
         </w:rPr>
-        <w:t xml:space="preserve">Vanilla JavaScript / React / Next.js</w:t>
-      </w:r>
-    </w:p>
-    <w:p>
-      <w:pPr>
-        <w:numPr>
-          <w:ilvl w:val="0"/>
-          <w:numId w:val="2"/>
+        <w:t xml:space="preserve">JavaScript / React / Next.js</w:t>
+      </w:r>
+    </w:p>
+    <w:p>
+      <w:pPr>
+        <w:numPr>
+          <w:ilvl w:val="0"/>
+          <w:numId w:val="3"/>
         </w:numPr>
         <w:ind w:left="450" w:hanging="360"/>
       </w:pPr>
@@ -331,7 +329,7 @@
       <w:pPr>
         <w:numPr>
           <w:ilvl w:val="0"/>
-          <w:numId w:val="2"/>
+          <w:numId w:val="3"/>
         </w:numPr>
         <w:ind w:left="450" w:hanging="360"/>
         <w:rPr>
@@ -342,14 +340,32 @@
         <w:rPr>
           <w:rtl w:val="0"/>
         </w:rPr>
-        <w:t xml:space="preserve">Linux</w:t>
-      </w:r>
-    </w:p>
-    <w:p>
-      <w:pPr>
-        <w:numPr>
-          <w:ilvl w:val="0"/>
-          <w:numId w:val="2"/>
+        <w:t xml:space="preserve">Linux / Docker</w:t>
+      </w:r>
+    </w:p>
+    <w:p>
+      <w:pPr>
+        <w:numPr>
+          <w:ilvl w:val="0"/>
+          <w:numId w:val="3"/>
+        </w:numPr>
+        <w:ind w:left="450" w:hanging="360"/>
+        <w:rPr>
+          <w:u w:val="none"/>
+        </w:rPr>
+      </w:pPr>
+      <w:r>
+        <w:rPr>
+          <w:rtl w:val="0"/>
+        </w:rPr>
+        <w:t xml:space="preserve">Figma</w:t>
+      </w:r>
+    </w:p>
+    <w:p>
+      <w:pPr>
+        <w:numPr>
+          <w:ilvl w:val="0"/>
+          <w:numId w:val="3"/>
         </w:numPr>
         <w:ind w:left="720" w:hanging="360"/>
       </w:pPr>
@@ -357,14 +373,14 @@
         <w:rPr>
           <w:rtl w:val="0"/>
         </w:rPr>
-        <w:t xml:space="preserve">Testing (Vitest/Jest, Playwright)</w:t>
-      </w:r>
-    </w:p>
-    <w:p>
-      <w:pPr>
-        <w:numPr>
-          <w:ilvl w:val="0"/>
-          <w:numId w:val="2"/>
+        <w:t xml:space="preserve">Testing (Vitest/Jest, React Testing Library, Playwright)</w:t>
+      </w:r>
+    </w:p>
+    <w:p>
+      <w:pPr>
+        <w:numPr>
+          <w:ilvl w:val="0"/>
+          <w:numId w:val="3"/>
         </w:numPr>
         <w:ind w:left="720" w:hanging="360"/>
       </w:pPr>
@@ -379,7 +395,7 @@
       <w:pPr>
         <w:numPr>
           <w:ilvl w:val="0"/>
-          <w:numId w:val="2"/>
+          <w:numId w:val="3"/>
         </w:numPr>
         <w:ind w:left="720" w:hanging="360"/>
       </w:pPr>
@@ -394,7 +410,7 @@
       <w:pPr>
         <w:numPr>
           <w:ilvl w:val="0"/>
-          <w:numId w:val="2"/>
+          <w:numId w:val="3"/>
         </w:numPr>
         <w:ind w:left="720" w:hanging="360"/>
       </w:pPr>
@@ -452,7 +468,7 @@
       <w:pPr>
         <w:numPr>
           <w:ilvl w:val="0"/>
-          <w:numId w:val="3"/>
+          <w:numId w:val="4"/>
         </w:numPr>
         <w:ind w:left="540" w:hanging="360"/>
       </w:pPr>
@@ -474,14 +490,14 @@
         <w:rPr>
           <w:rtl w:val="0"/>
         </w:rPr>
-        <w:t xml:space="preserve"> Instituto de Formación Técnica Superior N.º 29 de la Ciudad Autónoma de Buenos Aires.  2023 - a la actualidad (18 materias de 23 aprobadas).</w:t>
-      </w:r>
-    </w:p>
-    <w:p>
-      <w:pPr>
-        <w:numPr>
-          <w:ilvl w:val="0"/>
-          <w:numId w:val="3"/>
+        <w:t xml:space="preserve"> Instituto de Formación Técnica Superior N.º 29 de la Ciudad Autónoma de Buenos Aires.  2023 - 2025. Graduado.</w:t>
+      </w:r>
+    </w:p>
+    <w:p>
+      <w:pPr>
+        <w:numPr>
+          <w:ilvl w:val="0"/>
+          <w:numId w:val="4"/>
         </w:numPr>
         <w:ind w:left="540" w:hanging="360"/>
       </w:pPr>
@@ -503,7 +519,7 @@
       <w:pPr>
         <w:numPr>
           <w:ilvl w:val="0"/>
-          <w:numId w:val="3"/>
+          <w:numId w:val="4"/>
         </w:numPr>
         <w:ind w:left="540" w:hanging="360"/>
       </w:pPr>
@@ -525,7 +541,7 @@
       <w:pPr>
         <w:numPr>
           <w:ilvl w:val="0"/>
-          <w:numId w:val="3"/>
+          <w:numId w:val="4"/>
         </w:numPr>
         <w:ind w:left="540" w:hanging="360"/>
       </w:pPr>
@@ -547,7 +563,7 @@
       <w:pPr>
         <w:numPr>
           <w:ilvl w:val="0"/>
-          <w:numId w:val="3"/>
+          <w:numId w:val="4"/>
         </w:numPr>
         <w:ind w:left="540" w:hanging="360"/>
       </w:pPr>
@@ -602,7 +618,7 @@
         <w:widowControl w:val="1"/>
         <w:numPr>
           <w:ilvl w:val="0"/>
-          <w:numId w:val="5"/>
+          <w:numId w:val="6"/>
         </w:numPr>
         <w:pBdr>
           <w:top w:space="0" w:sz="0" w:val="nil"/>
@@ -641,7 +657,7 @@
         <w:widowControl w:val="1"/>
         <w:numPr>
           <w:ilvl w:val="0"/>
-          <w:numId w:val="5"/>
+          <w:numId w:val="6"/>
         </w:numPr>
         <w:pBdr>
           <w:top w:space="0" w:sz="0" w:val="nil"/>
@@ -680,7 +696,7 @@
         <w:widowControl w:val="1"/>
         <w:numPr>
           <w:ilvl w:val="0"/>
-          <w:numId w:val="5"/>
+          <w:numId w:val="6"/>
         </w:numPr>
         <w:pBdr>
           <w:top w:space="0" w:sz="0" w:val="nil"/>
@@ -719,7 +735,7 @@
         <w:widowControl w:val="1"/>
         <w:numPr>
           <w:ilvl w:val="0"/>
-          <w:numId w:val="5"/>
+          <w:numId w:val="6"/>
         </w:numPr>
         <w:pBdr>
           <w:top w:space="0" w:sz="0" w:val="nil"/>
@@ -783,7 +799,7 @@
       <w:pPr>
         <w:numPr>
           <w:ilvl w:val="0"/>
-          <w:numId w:val="3"/>
+          <w:numId w:val="4"/>
         </w:numPr>
         <w:ind w:left="540" w:hanging="360"/>
       </w:pPr>
@@ -805,7 +821,7 @@
       <w:pPr>
         <w:numPr>
           <w:ilvl w:val="0"/>
-          <w:numId w:val="3"/>
+          <w:numId w:val="4"/>
         </w:numPr>
         <w:ind w:left="540" w:hanging="360"/>
       </w:pPr>
@@ -863,6 +879,50 @@
           <w:szCs w:val="24"/>
           <w:rtl w:val="0"/>
         </w:rPr>
+        <w:t xml:space="preserve">Desarrollador Web Full Stack. Mindcircus. 2025 - a la actualidad.</w:t>
+      </w:r>
+    </w:p>
+    <w:p>
+      <w:pPr>
+        <w:numPr>
+          <w:ilvl w:val="0"/>
+          <w:numId w:val="5"/>
+        </w:numPr>
+        <w:ind w:left="540" w:hanging="360"/>
+      </w:pPr>
+      <w:r>
+        <w:rPr>
+          <w:rtl w:val="0"/>
+        </w:rPr>
+        <w:t xml:space="preserve">Desarrollo full stack de una plataforma de oferta y búsqueda de empleos para empresas y profesionales del ámbito de marketing digital, diseño y tecnología. Me encargué de reconstruir un proyecto que estaba inconcluso, lo cual implicó mejorar y extender un backend hecho con Node y base de datos MySQL, y de crear un frontend con React y TypeScript. Además implemente un proceso de ci/cd para poder desplegar los entornos de producción y staging en un VPS a partir de repositorios en GitHub.</w:t>
+      </w:r>
+    </w:p>
+    <w:p>
+      <w:pPr>
+        <w:ind w:left="720" w:firstLine="0"/>
+        <w:rPr/>
+      </w:pPr>
+      <w:r>
+        <w:rPr>
+          <w:rtl w:val="0"/>
+        </w:rPr>
+      </w:r>
+    </w:p>
+    <w:p>
+      <w:pPr>
+        <w:rPr>
+          <w:b w:val="1"/>
+          <w:sz w:val="24"/>
+          <w:szCs w:val="24"/>
+        </w:rPr>
+      </w:pPr>
+      <w:r>
+        <w:rPr>
+          <w:b w:val="1"/>
+          <w:sz w:val="24"/>
+          <w:szCs w:val="24"/>
+          <w:rtl w:val="0"/>
+        </w:rPr>
         <w:t xml:space="preserve">Desarrollador Web. No Country, práctica de simulación laboral. Oct. - Nov., 2024.</w:t>
       </w:r>
     </w:p>
@@ -870,7 +930,7 @@
       <w:pPr>
         <w:numPr>
           <w:ilvl w:val="0"/>
-          <w:numId w:val="4"/>
+          <w:numId w:val="5"/>
         </w:numPr>
         <w:ind w:left="540" w:hanging="360"/>
       </w:pPr>
@@ -878,7 +938,7 @@
         <w:rPr>
           <w:rtl w:val="0"/>
         </w:rPr>
-        <w:t xml:space="preserve">Desarrollo en equipo de la aplicación de telemedicina Health Pro. Individualmente estuve a cargo de desarrollar los módulos de videollamadas y salas de espera de la aplicación, utilizando React, Node, WebSockets y WebRTC.</w:t>
+        <w:t xml:space="preserve">Desarrollo en equipo de la aplicación de telemedicina Health Pro. Estuve a cargo de desarrollar los módulos de videollamadas y salas de espera de la aplicación, utilizando React, Node, WebSockets y WebRTC.</w:t>
       </w:r>
     </w:p>
     <w:p>
@@ -918,7 +978,7 @@
         <w:widowControl w:val="1"/>
         <w:numPr>
           <w:ilvl w:val="0"/>
-          <w:numId w:val="5"/>
+          <w:numId w:val="6"/>
         </w:numPr>
         <w:pBdr>
           <w:top w:space="0" w:sz="0" w:val="nil"/>
@@ -936,7 +996,7 @@
         <w:rPr>
           <w:rtl w:val="0"/>
         </w:rPr>
-        <w:t xml:space="preserve">Profesor de Sociología, Introducción a las Ciencias Sociales y a las Humanidades, Formación Ética y Ciudadana, e Historia, en escuelas públicas de enseñanza media de la Ciudad Autónoma de Buenos Aires.</w:t>
+        <w:t xml:space="preserve">Profesor de Sociología / Ciencias Sociales en escuelas secundarias de la ciudad de Bs As.</w:t>
       </w:r>
     </w:p>
     <w:p>
@@ -993,7 +1053,7 @@
         <w:widowControl w:val="1"/>
         <w:numPr>
           <w:ilvl w:val="0"/>
-          <w:numId w:val="5"/>
+          <w:numId w:val="6"/>
         </w:numPr>
         <w:pBdr>
           <w:top w:space="0" w:sz="0" w:val="nil"/>
@@ -1012,7 +1072,7 @@
         <w:rPr>
           <w:rtl w:val="0"/>
         </w:rPr>
-        <w:t xml:space="preserve">Profesor de Introducción al Pensamiento Científico, Ciclo Básico Común, cátedra Marqués (2007-2011). Profesor y tutor de Prácticas de la enseñanza. Facultad de Ciencias Sociales, cátedra Pipkin (2009-2015).</w:t>
+        <w:t xml:space="preserve">Profesor de Introducción al Pensamiento Científico, Ciclo Básico Común (2007-2011). Profesor y tutor de Prácticas de la enseñanza. Facultad de Ciencias Sociales (2009-2015).</w:t>
       </w:r>
       <w:r>
         <w:rPr>
@@ -1064,7 +1124,7 @@
         <w:widowControl w:val="1"/>
         <w:numPr>
           <w:ilvl w:val="0"/>
-          <w:numId w:val="5"/>
+          <w:numId w:val="6"/>
         </w:numPr>
         <w:pBdr>
           <w:top w:space="0" w:sz="0" w:val="nil"/>
@@ -1082,38 +1142,7 @@
         <w:rPr>
           <w:rtl w:val="0"/>
         </w:rPr>
-        <w:t xml:space="preserve">Desarrollo e implementación de instrumentos para el relevamiento de problemáticas ambientales en los Centros de Salud y Acción Comunitaria de la CABA. Capacitación del personal para su utilización. Análisis de datos socio-ambientales con Epi Info, bases de datos y SPSS.</w:t>
-      </w:r>
-    </w:p>
-    <w:p>
-      <w:pPr>
-        <w:keepNext w:val="0"/>
-        <w:keepLines w:val="0"/>
-        <w:pageBreakBefore w:val="0"/>
-        <w:widowControl w:val="1"/>
-        <w:numPr>
-          <w:ilvl w:val="0"/>
-          <w:numId w:val="5"/>
-        </w:numPr>
-        <w:pBdr>
-          <w:top w:space="0" w:sz="0" w:val="nil"/>
-          <w:left w:space="0" w:sz="0" w:val="nil"/>
-          <w:bottom w:space="0" w:sz="0" w:val="nil"/>
-          <w:right w:space="0" w:sz="0" w:val="nil"/>
-          <w:between w:space="0" w:sz="0" w:val="nil"/>
-        </w:pBdr>
-        <w:shd w:fill="auto" w:val="clear"/>
-        <w:spacing w:after="0" w:before="0" w:line="276" w:lineRule="auto"/>
-        <w:ind w:left="540" w:right="0" w:hanging="360"/>
-        <w:jc w:val="left"/>
-        <w:rPr>
-          <w:u w:val="none"/>
-        </w:rPr>
-      </w:pPr>
-      <w:r>
-        <w:rPr>
-          <w:rtl w:val="0"/>
-        </w:rPr>
+        <w:t xml:space="preserve">Desarrollo de instrumentos para el relevamiento de problemáticas ambientales en Centros de Salud de la CABA. Análisis de datos socio-ambientales con Epi Info, bases de datos y SPSS.</w:t>
       </w:r>
     </w:p>
     <w:p>
@@ -1138,7 +1167,7 @@
         <w:rPr>
           <w:rtl w:val="0"/>
         </w:rPr>
-        <w:t xml:space="preserve">de software</w:t>
+        <w:t xml:space="preserve">web</w:t>
       </w:r>
       <w:r>
         <w:rPr>
@@ -1277,7 +1306,7 @@
       <w:pPr>
         <w:numPr>
           <w:ilvl w:val="0"/>
-          <w:numId w:val="3"/>
+          <w:numId w:val="4"/>
         </w:numPr>
         <w:ind w:left="540" w:hanging="360"/>
       </w:pPr>
@@ -1304,7 +1333,7 @@
       <w:pPr>
         <w:numPr>
           <w:ilvl w:val="0"/>
-          <w:numId w:val="3"/>
+          <w:numId w:val="4"/>
         </w:numPr>
         <w:ind w:left="540" w:hanging="360"/>
       </w:pPr>
@@ -1319,7 +1348,7 @@
       <w:pPr>
         <w:numPr>
           <w:ilvl w:val="0"/>
-          <w:numId w:val="3"/>
+          <w:numId w:val="4"/>
         </w:numPr>
         <w:ind w:left="540" w:hanging="360"/>
       </w:pPr>
@@ -1352,13 +1381,117 @@
             <w:u w:val="single"/>
             <w:rtl w:val="0"/>
           </w:rPr>
-          <w:t xml:space="preserve"> foto-v.fedeholc.ar</w:t>
+          <w:t xml:space="preserve"> </w:t>
         </w:r>
       </w:hyperlink>
-      <w:r>
-        <w:rPr>
-          <w:rtl w:val="0"/>
-        </w:rPr>
+      <w:hyperlink r:id="rId14">
+        <w:r>
+          <w:rPr>
+            <w:color w:val="1155cc"/>
+            <w:u w:val="single"/>
+            <w:rtl w:val="0"/>
+          </w:rPr>
+          <w:t xml:space="preserve">foto-v.fedeholc.ar</w:t>
+        </w:r>
+      </w:hyperlink>
+      <w:r>
+        <w:rPr>
+          <w:rtl w:val="0"/>
+        </w:rPr>
+      </w:r>
+    </w:p>
+    <w:p>
+      <w:pPr>
+        <w:rPr/>
+      </w:pPr>
+      <w:r>
+        <w:rPr>
+          <w:rtl w:val="0"/>
+        </w:rPr>
+      </w:r>
+    </w:p>
+    <w:p>
+      <w:pPr>
+        <w:rPr>
+          <w:b w:val="1"/>
+          <w:sz w:val="24"/>
+          <w:szCs w:val="24"/>
+        </w:rPr>
+      </w:pPr>
+      <w:r>
+        <w:rPr>
+          <w:b w:val="1"/>
+          <w:sz w:val="24"/>
+          <w:szCs w:val="24"/>
+          <w:rtl w:val="0"/>
+        </w:rPr>
+        <w:t xml:space="preserve">Health Pro - Aplicación de telemedicina</w:t>
+      </w:r>
+    </w:p>
+    <w:p>
+      <w:pPr>
+        <w:numPr>
+          <w:ilvl w:val="0"/>
+          <w:numId w:val="2"/>
+        </w:numPr>
+        <w:ind w:left="540" w:hanging="360"/>
+      </w:pPr>
+      <w:r>
+        <w:rPr>
+          <w:rtl w:val="0"/>
+        </w:rPr>
+        <w:t xml:space="preserve">Health Pro es una aplicación de telemedicina desarrollada en equipo como parte de una simulación laboral de No Country. Estuve a cargo de desarrollar los módulos de videollamadas y salas de espera de la aplicación.</w:t>
+      </w:r>
+      <w:r>
+        <w:rPr>
+          <w:rtl w:val="0"/>
+        </w:rPr>
+      </w:r>
+    </w:p>
+    <w:p>
+      <w:pPr>
+        <w:numPr>
+          <w:ilvl w:val="0"/>
+          <w:numId w:val="2"/>
+        </w:numPr>
+        <w:ind w:left="540" w:hanging="360"/>
+      </w:pPr>
+      <w:r>
+        <w:rPr>
+          <w:rtl w:val="0"/>
+        </w:rPr>
+        <w:t xml:space="preserve">Stack: HTML, CSS, JavaScript, React, Node, WebSockets, WebRTC.</w:t>
+      </w:r>
+    </w:p>
+    <w:p>
+      <w:pPr>
+        <w:numPr>
+          <w:ilvl w:val="0"/>
+          <w:numId w:val="2"/>
+        </w:numPr>
+        <w:ind w:left="540" w:hanging="360"/>
+      </w:pPr>
+      <w:r>
+        <w:rPr>
+          <w:rtl w:val="0"/>
+        </w:rPr>
+        <w:t xml:space="preserve">Repo: </w:t>
+      </w:r>
+      <w:hyperlink r:id="rId15">
+        <w:r>
+          <w:rPr>
+            <w:color w:val="1155cc"/>
+            <w:u w:val="single"/>
+            <w:rtl w:val="0"/>
+          </w:rPr>
+          <w:t xml:space="preserve">https://github.com/No-Country-simulation/c21-m-15-java-react</w:t>
+        </w:r>
+      </w:hyperlink>
+      <w:r>
+        <w:rPr>
+          <w:rtl w:val="0"/>
+        </w:rPr>
+        <w:t xml:space="preserve"> </w:t>
       </w:r>
     </w:p>
     <w:p>
@@ -1394,7 +1527,7 @@
       <w:pPr>
         <w:numPr>
           <w:ilvl w:val="0"/>
-          <w:numId w:val="3"/>
+          <w:numId w:val="4"/>
         </w:numPr>
         <w:ind w:left="540" w:hanging="360"/>
       </w:pPr>
@@ -1409,7 +1542,7 @@
       <w:pPr>
         <w:numPr>
           <w:ilvl w:val="0"/>
-          <w:numId w:val="3"/>
+          <w:numId w:val="4"/>
         </w:numPr>
         <w:ind w:left="540" w:hanging="360"/>
       </w:pPr>
@@ -1424,7 +1557,7 @@
       <w:pPr>
         <w:numPr>
           <w:ilvl w:val="0"/>
-          <w:numId w:val="3"/>
+          <w:numId w:val="4"/>
         </w:numPr>
         <w:ind w:left="540" w:hanging="360"/>
       </w:pPr>
@@ -1434,7 +1567,7 @@
         </w:rPr>
         <w:t xml:space="preserve">Online: </w:t>
       </w:r>
-      <w:hyperlink r:id="rId14">
+      <w:hyperlink r:id="rId16">
         <w:r>
           <w:rPr>
             <w:color w:val="1155cc"/>
@@ -1500,7 +1633,7 @@
       <w:pPr>
         <w:numPr>
           <w:ilvl w:val="0"/>
-          <w:numId w:val="3"/>
+          <w:numId w:val="4"/>
         </w:numPr>
         <w:ind w:left="540" w:hanging="360"/>
       </w:pPr>
@@ -1515,7 +1648,7 @@
       <w:pPr>
         <w:numPr>
           <w:ilvl w:val="0"/>
-          <w:numId w:val="3"/>
+          <w:numId w:val="4"/>
         </w:numPr>
         <w:ind w:left="540" w:hanging="360"/>
       </w:pPr>
@@ -1530,7 +1663,7 @@
       <w:pPr>
         <w:numPr>
           <w:ilvl w:val="0"/>
-          <w:numId w:val="3"/>
+          <w:numId w:val="4"/>
         </w:numPr>
         <w:ind w:left="540" w:hanging="360"/>
       </w:pPr>
@@ -1540,7 +1673,7 @@
         </w:rPr>
         <w:t xml:space="preserve">Live demo: </w:t>
       </w:r>
-      <w:hyperlink r:id="rId15">
+      <w:hyperlink r:id="rId17">
         <w:r>
           <w:rPr>
             <w:color w:val="1155cc"/>
@@ -1588,7 +1721,7 @@
       <w:pPr>
         <w:numPr>
           <w:ilvl w:val="0"/>
-          <w:numId w:val="3"/>
+          <w:numId w:val="4"/>
         </w:numPr>
         <w:ind w:left="540" w:hanging="360"/>
       </w:pPr>
@@ -1603,7 +1736,7 @@
       <w:pPr>
         <w:numPr>
           <w:ilvl w:val="0"/>
-          <w:numId w:val="3"/>
+          <w:numId w:val="4"/>
         </w:numPr>
         <w:ind w:left="540" w:hanging="360"/>
       </w:pPr>
@@ -1618,7 +1751,7 @@
       <w:pPr>
         <w:numPr>
           <w:ilvl w:val="0"/>
-          <w:numId w:val="3"/>
+          <w:numId w:val="4"/>
         </w:numPr>
         <w:ind w:left="540" w:hanging="360"/>
       </w:pPr>
@@ -1628,7 +1761,7 @@
         </w:rPr>
         <w:t xml:space="preserve">Disponible en la chrome web store: </w:t>
       </w:r>
-      <w:hyperlink r:id="rId16">
+      <w:hyperlink r:id="rId18">
         <w:r>
           <w:rPr>
             <w:color w:val="1155cc"/>
@@ -1652,37 +1785,23 @@
     </w:p>
     <w:p>
       <w:pPr>
+        <w:pStyle w:val="Heading2"/>
         <w:rPr/>
       </w:pPr>
-      <w:r>
-        <w:rPr>
-          <w:rtl w:val="0"/>
-        </w:rPr>
-      </w:r>
-    </w:p>
-    <w:p>
-      <w:pPr>
-        <w:rPr>
-          <w:b w:val="1"/>
-          <w:sz w:val="24"/>
-          <w:szCs w:val="24"/>
-        </w:rPr>
-      </w:pPr>
-      <w:r>
-        <w:rPr>
-          <w:b w:val="1"/>
-          <w:sz w:val="24"/>
-          <w:szCs w:val="24"/>
-          <w:rtl w:val="0"/>
-        </w:rPr>
-        <w:t xml:space="preserve">Otros proyectos:</w:t>
-      </w:r>
-    </w:p>
-    <w:p>
-      <w:pPr>
-        <w:numPr>
-          <w:ilvl w:val="0"/>
-          <w:numId w:val="3"/>
+      <w:bookmarkStart w:colFirst="0" w:colLast="0" w:name="_87hpwx5716r0" w:id="8"/>
+      <w:bookmarkEnd w:id="8"/>
+      <w:r>
+        <w:rPr>
+          <w:rtl w:val="0"/>
+        </w:rPr>
+        <w:t xml:space="preserve">Proyectos académicos de desarrollo de software</w:t>
+      </w:r>
+    </w:p>
+    <w:p>
+      <w:pPr>
+        <w:numPr>
+          <w:ilvl w:val="0"/>
+          <w:numId w:val="4"/>
         </w:numPr>
         <w:ind w:left="540" w:hanging="360"/>
       </w:pPr>
@@ -1690,6 +1809,21 @@
         <w:rPr>
           <w:rtl w:val="0"/>
         </w:rPr>
+        <w:t xml:space="preserve">Aplicación Web Asistec: una plataforma para conectar a profesionales que realizan servicios técnicos con los usuarios que lo necesitan (proyecto de fin de cursada). Stack: Node, React, Vitest, HTML, CSS, MySQL. Integración continua y despliegue continuo (CI/CD) mediante GitHub Workflows, y despliegue con Docker Compose en Amazon Web Services (AWS).</w:t>
+      </w:r>
+    </w:p>
+    <w:p>
+      <w:pPr>
+        <w:numPr>
+          <w:ilvl w:val="0"/>
+          <w:numId w:val="4"/>
+        </w:numPr>
+        <w:ind w:left="540" w:hanging="360"/>
+      </w:pPr>
+      <w:r>
+        <w:rPr>
+          <w:rtl w:val="0"/>
+        </w:rPr>
         <w:t xml:space="preserve">Aplicación Web para administración de una institución educativa (proyecto de fin de cursada). Stack: MongoDB, Node, Pug, JavaScript, Vitest, JWT, HTML, CSS. </w:t>
       </w:r>
     </w:p>
@@ -1697,7 +1831,7 @@
       <w:pPr>
         <w:numPr>
           <w:ilvl w:val="0"/>
-          <w:numId w:val="3"/>
+          <w:numId w:val="4"/>
         </w:numPr>
         <w:ind w:left="540" w:hanging="360"/>
       </w:pPr>
@@ -1712,7 +1846,7 @@
       <w:pPr>
         <w:numPr>
           <w:ilvl w:val="0"/>
-          <w:numId w:val="3"/>
+          <w:numId w:val="4"/>
         </w:numPr>
         <w:ind w:left="540" w:hanging="360"/>
       </w:pPr>
@@ -1727,7 +1861,7 @@
       <w:pPr>
         <w:numPr>
           <w:ilvl w:val="0"/>
-          <w:numId w:val="3"/>
+          <w:numId w:val="4"/>
         </w:numPr>
         <w:ind w:left="540" w:hanging="360"/>
       </w:pPr>
@@ -1790,18 +1924,6 @@
     </w:p>
     <w:p>
       <w:pPr>
-        <w:rPr>
-          <w:rFonts w:ascii="Montserrat" w:cs="Montserrat" w:eastAsia="Montserrat" w:hAnsi="Montserrat"/>
-        </w:rPr>
-      </w:pPr>
-      <w:r>
-        <w:rPr>
-          <w:rtl w:val="0"/>
-        </w:rPr>
-      </w:r>
-    </w:p>
-    <w:p>
-      <w:pPr>
         <w:jc w:val="center"/>
         <w:rPr>
           <w:rFonts w:ascii="Montserrat" w:cs="Montserrat" w:eastAsia="Montserrat" w:hAnsi="Montserrat"/>
@@ -1824,7 +1946,7 @@
                     <pic:cNvPicPr preferRelativeResize="0"/>
                   </pic:nvPicPr>
                   <pic:blipFill>
-                    <a:blip r:embed="rId17"/>
+                    <a:blip r:embed="rId19"/>
                     <a:srcRect b="0" l="0" r="0" t="0"/>
                     <a:stretch>
                       <a:fillRect/>
@@ -1844,18 +1966,6 @@
           </wp:inline>
         </w:drawing>
       </w:r>
-      <w:r>
-        <w:rPr>
-          <w:rtl w:val="0"/>
-        </w:rPr>
-      </w:r>
-    </w:p>
-    <w:p>
-      <w:pPr>
-        <w:rPr>
-          <w:rFonts w:ascii="Montserrat" w:cs="Montserrat" w:eastAsia="Montserrat" w:hAnsi="Montserrat"/>
-        </w:rPr>
-      </w:pPr>
       <w:r>
         <w:rPr>
           <w:rtl w:val="0"/>
@@ -2441,6 +2551,116 @@
       </w:rPr>
     </w:lvl>
   </w:abstractNum>
+  <w:abstractNum w:abstractNumId="6">
+    <w:lvl w:ilvl="0">
+      <w:start w:val="1"/>
+      <w:numFmt w:val="bullet"/>
+      <w:lvlText w:val="-"/>
+      <w:lvlJc w:val="left"/>
+      <w:pPr>
+        <w:ind w:left="720" w:hanging="360"/>
+      </w:pPr>
+      <w:rPr>
+        <w:u w:val="none"/>
+      </w:rPr>
+    </w:lvl>
+    <w:lvl w:ilvl="1">
+      <w:start w:val="1"/>
+      <w:numFmt w:val="bullet"/>
+      <w:lvlText w:val="-"/>
+      <w:lvlJc w:val="left"/>
+      <w:pPr>
+        <w:ind w:left="1440" w:hanging="360"/>
+      </w:pPr>
+      <w:rPr>
+        <w:u w:val="none"/>
+      </w:rPr>
+    </w:lvl>
+    <w:lvl w:ilvl="2">
+      <w:start w:val="1"/>
+      <w:numFmt w:val="bullet"/>
+      <w:lvlText w:val="-"/>
+      <w:lvlJc w:val="left"/>
+      <w:pPr>
+        <w:ind w:left="2160" w:hanging="360"/>
+      </w:pPr>
+      <w:rPr>
+        <w:u w:val="none"/>
+      </w:rPr>
+    </w:lvl>
+    <w:lvl w:ilvl="3">
+      <w:start w:val="1"/>
+      <w:numFmt w:val="bullet"/>
+      <w:lvlText w:val="-"/>
+      <w:lvlJc w:val="left"/>
+      <w:pPr>
+        <w:ind w:left="2880" w:hanging="360"/>
+      </w:pPr>
+      <w:rPr>
+        <w:u w:val="none"/>
+      </w:rPr>
+    </w:lvl>
+    <w:lvl w:ilvl="4">
+      <w:start w:val="1"/>
+      <w:numFmt w:val="bullet"/>
+      <w:lvlText w:val="-"/>
+      <w:lvlJc w:val="left"/>
+      <w:pPr>
+        <w:ind w:left="3600" w:hanging="360"/>
+      </w:pPr>
+      <w:rPr>
+        <w:u w:val="none"/>
+      </w:rPr>
+    </w:lvl>
+    <w:lvl w:ilvl="5">
+      <w:start w:val="1"/>
+      <w:numFmt w:val="bullet"/>
+      <w:lvlText w:val="-"/>
+      <w:lvlJc w:val="left"/>
+      <w:pPr>
+        <w:ind w:left="4320" w:hanging="360"/>
+      </w:pPr>
+      <w:rPr>
+        <w:u w:val="none"/>
+      </w:rPr>
+    </w:lvl>
+    <w:lvl w:ilvl="6">
+      <w:start w:val="1"/>
+      <w:numFmt w:val="bullet"/>
+      <w:lvlText w:val="-"/>
+      <w:lvlJc w:val="left"/>
+      <w:pPr>
+        <w:ind w:left="5040" w:hanging="360"/>
+      </w:pPr>
+      <w:rPr>
+        <w:u w:val="none"/>
+      </w:rPr>
+    </w:lvl>
+    <w:lvl w:ilvl="7">
+      <w:start w:val="1"/>
+      <w:numFmt w:val="bullet"/>
+      <w:lvlText w:val="-"/>
+      <w:lvlJc w:val="left"/>
+      <w:pPr>
+        <w:ind w:left="5760" w:hanging="360"/>
+      </w:pPr>
+      <w:rPr>
+        <w:u w:val="none"/>
+      </w:rPr>
+    </w:lvl>
+    <w:lvl w:ilvl="8">
+      <w:start w:val="1"/>
+      <w:numFmt w:val="bullet"/>
+      <w:lvlText w:val="-"/>
+      <w:lvlJc w:val="left"/>
+      <w:pPr>
+        <w:ind w:left="6480" w:hanging="360"/>
+      </w:pPr>
+      <w:rPr>
+        <w:u w:val="none"/>
+      </w:rPr>
+    </w:lvl>
+  </w:abstractNum>
   <w:num w:numId="1">
     <w:abstractNumId w:val="1"/>
   </w:num>
@@ -2456,6 +2676,9 @@
   <w:num w:numId="5">
     <w:abstractNumId w:val="5"/>
   </w:num>
+  <w:num w:numId="6">
+    <w:abstractNumId w:val="6"/>
+  </w:num>
 </w:numbering>
 </file>
 
@@ -2480,7 +2703,7 @@
     <w:name w:val="normal"/>
   </w:style>
   <w:style w:type="table" w:styleId="TableNormal" w:default="1">
-    <w:name w:val="Table Normal"/>
+    <w:name w:val="TableNormal"/>
   </w:style>
   <w:style w:type="paragraph" w:styleId="Heading1">
     <w:name w:val="heading 1"/>

</xml_diff>

<commit_message>
Update CV and resume documents with latest versions
</commit_message>
<xml_diff>
--- a/public/cv/CV_-_Federico_Holc_-_Desarrollador_Web.docx
+++ b/public/cv/CV_-_Federico_Holc_-_Desarrollador_Web.docx
@@ -307,7 +307,7 @@
         <w:rPr>
           <w:rtl w:val="0"/>
         </w:rPr>
-        <w:t xml:space="preserve">JavaScript / React / Next.js</w:t>
+        <w:t xml:space="preserve">JavaScript / TypeScript</w:t>
       </w:r>
     </w:p>
     <w:p>
@@ -322,7 +322,7 @@
         <w:rPr>
           <w:rtl w:val="0"/>
         </w:rPr>
-        <w:t xml:space="preserve">TypeScript / JSDoc</w:t>
+        <w:t xml:space="preserve">React / Next.js</w:t>
       </w:r>
     </w:p>
     <w:p>
@@ -879,7 +879,7 @@
           <w:szCs w:val="24"/>
           <w:rtl w:val="0"/>
         </w:rPr>
-        <w:t xml:space="preserve">Desarrollador Web Full Stack. Mindcircus. 2025 - a la actualidad.</w:t>
+        <w:t xml:space="preserve">Desarrollador Web Full Stack. Mindcircus. Feb. 2025 - a la actualidad.</w:t>
       </w:r>
     </w:p>
     <w:p>
@@ -967,7 +967,7 @@
           <w:szCs w:val="24"/>
           <w:rtl w:val="0"/>
         </w:rPr>
-        <w:t xml:space="preserve">Profesor de enseñanza media.  2010 – a la actualidad.</w:t>
+        <w:t xml:space="preserve">Profesor de enseñanza media.  2010 – 2024.</w:t>
       </w:r>
     </w:p>
     <w:p>

</xml_diff>